<commit_message>
wrote more for q6
</commit_message>
<xml_diff>
--- a/A2_Report.docx
+++ b/A2_Report.docx
@@ -139,14 +139,27 @@
       <w:r>
         <w:t xml:space="preserve">Figure </w:t>
       </w:r>
-      <w:fldSimple w:instr=" SEQ Figure \* ARABIC ">
-        <w:r>
-          <w:rPr>
-            <w:noProof/>
-          </w:rPr>
-          <w:t>1</w:t>
-        </w:r>
-      </w:fldSimple>
+      <w:r>
+        <w:fldChar w:fldCharType="begin"/>
+      </w:r>
+      <w:r>
+        <w:instrText xml:space="preserve"> SEQ Figure \* ARABIC </w:instrText>
+      </w:r>
+      <w:r>
+        <w:fldChar w:fldCharType="separate"/>
+      </w:r>
+      <w:r>
+        <w:rPr>
+          <w:noProof/>
+        </w:rPr>
+        <w:t>1</w:t>
+      </w:r>
+      <w:r>
+        <w:rPr>
+          <w:noProof/>
+        </w:rPr>
+        <w:fldChar w:fldCharType="end"/>
+      </w:r>
       <w:r>
         <w:t>. Likelihood Function for PLDA</w:t>
       </w:r>
@@ -196,14 +209,7 @@
           <w:rFonts w:ascii="Times" w:hAnsi="Times"/>
           <w:b/>
         </w:rPr>
-        <w:t xml:space="preserve">, </w:t>
-      </w:r>
-      <w:r>
-        <w:rPr>
-          <w:rFonts w:ascii="Times" w:hAnsi="Times"/>
-          <w:b/>
-        </w:rPr>
-        <w:t>µ</w:t>
+        <w:t>, µ</w:t>
       </w:r>
       <w:r>
         <w:rPr>
@@ -14603,14 +14609,27 @@
       <w:r>
         <w:t xml:space="preserve">Figure </w:t>
       </w:r>
-      <w:fldSimple w:instr=" SEQ Figure \* ARABIC ">
-        <w:r>
-          <w:rPr>
-            <w:noProof/>
-          </w:rPr>
-          <w:t>2</w:t>
-        </w:r>
-      </w:fldSimple>
+      <w:r>
+        <w:fldChar w:fldCharType="begin"/>
+      </w:r>
+      <w:r>
+        <w:instrText xml:space="preserve"> SEQ Figure \* ARABIC </w:instrText>
+      </w:r>
+      <w:r>
+        <w:fldChar w:fldCharType="separate"/>
+      </w:r>
+      <w:r>
+        <w:rPr>
+          <w:noProof/>
+        </w:rPr>
+        <w:t>2</w:t>
+      </w:r>
+      <w:r>
+        <w:rPr>
+          <w:noProof/>
+        </w:rPr>
+        <w:fldChar w:fldCharType="end"/>
+      </w:r>
       <w:r>
         <w:t>. K-NN Metrics for DS1</w:t>
       </w:r>
@@ -14672,53 +14691,37 @@
           <w:rStyle w:val="s1"/>
           <w:rFonts w:ascii="Times" w:hAnsi="Times"/>
         </w:rPr>
-        <w:t>Best KNN Metrics Achieved for DS</w:t>
-      </w:r>
-      <w:r>
-        <w:rPr>
-          <w:rStyle w:val="s1"/>
-          <w:rFonts w:ascii="Times" w:hAnsi="Times"/>
-        </w:rPr>
-        <w:t>2</w:t>
-      </w:r>
-    </w:p>
-    <w:p>
-      <w:pPr>
-        <w:pStyle w:val="p1"/>
-        <w:rPr>
-          <w:rStyle w:val="s1"/>
-          <w:rFonts w:ascii="Times" w:hAnsi="Times"/>
-          <w:sz w:val="24"/>
-          <w:szCs w:val="24"/>
-        </w:rPr>
-      </w:pPr>
-    </w:p>
-    <w:p>
-      <w:pPr>
-        <w:pStyle w:val="p1"/>
-        <w:rPr>
-          <w:rFonts w:ascii="Times" w:hAnsi="Times"/>
-          <w:sz w:val="24"/>
-          <w:szCs w:val="24"/>
-        </w:rPr>
-      </w:pPr>
-      <w:r>
-        <w:rPr>
-          <w:rStyle w:val="s1"/>
-          <w:rFonts w:ascii="Times" w:hAnsi="Times"/>
-          <w:sz w:val="24"/>
-          <w:szCs w:val="24"/>
-        </w:rPr>
-        <w:t>DS2</w:t>
-      </w:r>
-      <w:r>
-        <w:rPr>
-          <w:rStyle w:val="s1"/>
-          <w:rFonts w:ascii="Times" w:hAnsi="Times"/>
-          <w:sz w:val="24"/>
-          <w:szCs w:val="24"/>
-        </w:rPr>
-        <w:t>_best_accuracy:</w:t>
+        <w:t>Best KNN Metrics Achieved for DS2</w:t>
+      </w:r>
+    </w:p>
+    <w:p>
+      <w:pPr>
+        <w:pStyle w:val="p1"/>
+        <w:rPr>
+          <w:rStyle w:val="s1"/>
+          <w:rFonts w:ascii="Times" w:hAnsi="Times"/>
+          <w:sz w:val="24"/>
+          <w:szCs w:val="24"/>
+        </w:rPr>
+      </w:pPr>
+    </w:p>
+    <w:p>
+      <w:pPr>
+        <w:pStyle w:val="p1"/>
+        <w:rPr>
+          <w:rFonts w:ascii="Times" w:hAnsi="Times"/>
+          <w:sz w:val="24"/>
+          <w:szCs w:val="24"/>
+        </w:rPr>
+      </w:pPr>
+      <w:r>
+        <w:rPr>
+          <w:rStyle w:val="s1"/>
+          <w:rFonts w:ascii="Times" w:hAnsi="Times"/>
+          <w:sz w:val="24"/>
+          <w:szCs w:val="24"/>
+        </w:rPr>
+        <w:t>DS2_best_accuracy:</w:t>
       </w:r>
       <w:r>
         <w:rPr>
@@ -15123,14 +15126,27 @@
       <w:r>
         <w:t xml:space="preserve">Figure </w:t>
       </w:r>
-      <w:fldSimple w:instr=" SEQ Figure \* ARABIC ">
-        <w:r>
-          <w:rPr>
-            <w:noProof/>
-          </w:rPr>
-          <w:t>3</w:t>
-        </w:r>
-      </w:fldSimple>
+      <w:r>
+        <w:fldChar w:fldCharType="begin"/>
+      </w:r>
+      <w:r>
+        <w:instrText xml:space="preserve"> SEQ Figure \* ARABIC </w:instrText>
+      </w:r>
+      <w:r>
+        <w:fldChar w:fldCharType="separate"/>
+      </w:r>
+      <w:r>
+        <w:rPr>
+          <w:noProof/>
+        </w:rPr>
+        <w:t>3</w:t>
+      </w:r>
+      <w:r>
+        <w:rPr>
+          <w:noProof/>
+        </w:rPr>
+        <w:fldChar w:fldCharType="end"/>
+      </w:r>
       <w:r>
         <w:t>. K-NN Metrics for DS2</w:t>
       </w:r>
@@ -15277,10 +15293,54 @@
         <w:rPr>
           <w:rFonts w:ascii="Times" w:hAnsi="Times"/>
         </w:rPr>
-        <w:t xml:space="preserve">metrics (accuracy, precision, recall and f-measure). However, PLDA produced much better metrics than K-NN. </w:t>
+        <w:t>(accuracy, precision, recall and f-measure). However, PLDA produced</w:t>
+      </w:r>
+      <w:r>
+        <w:rPr>
+          <w:rFonts w:ascii="Times" w:hAnsi="Times"/>
+        </w:rPr>
+        <w:t xml:space="preserve"> much better metrics than K-NN (for Dataset 1). </w:t>
+      </w:r>
+    </w:p>
+    <w:p>
+      <w:pPr>
+        <w:rPr>
+          <w:rFonts w:ascii="Times" w:hAnsi="Times"/>
+        </w:rPr>
+      </w:pPr>
+      <w:r>
+        <w:rPr>
+          <w:rFonts w:ascii="Times" w:hAnsi="Times"/>
+        </w:rPr>
+        <w:t>For Dataset 2, PLDA resulted in poor performance</w:t>
       </w:r>
       <w:bookmarkStart w:id="0" w:name="_GoBack"/>
       <w:bookmarkEnd w:id="0"/>
+      <w:r>
+        <w:rPr>
+          <w:rFonts w:ascii="Times" w:hAnsi="Times"/>
+        </w:rPr>
+        <w:t xml:space="preserve">, whereas that of K-NN remained around the same. </w:t>
+      </w:r>
+      <w:r>
+        <w:rPr>
+          <w:rFonts w:ascii="Times" w:hAnsi="Times"/>
+        </w:rPr>
+        <w:t xml:space="preserve">This is because the procedure for PLDA assumes only 1 covariance matrix, which is shared between the 2 classes. In Dataset 2, there are 3 covariance matrices and right away, its performance deteriorates. Interestingly, K-NN’s performance remained about the same. </w:t>
+      </w:r>
+    </w:p>
+    <w:p>
+      <w:pPr>
+        <w:rPr>
+          <w:rFonts w:ascii="Times" w:hAnsi="Times"/>
+        </w:rPr>
+      </w:pPr>
+      <w:r>
+        <w:rPr>
+          <w:rFonts w:ascii="Times" w:hAnsi="Times"/>
+        </w:rPr>
+        <w:t xml:space="preserve">Perhaps it could be said that K-NN, although results in poor performance, it is still more robust to varying datasets than PLDA.  </w:t>
+      </w:r>
     </w:p>
     <w:p/>
     <w:sectPr>

</xml_diff>